<commit_message>
DP-321: Fix Sanjar comments
</commit_message>
<xml_diff>
--- a/kcell-process-app/src/main/resources/PBX/technical_conditions_template.docx
+++ b/kcell-process-app/src/main/resources/PBX/technical_conditions_template.docx
@@ -204,15 +204,10 @@
           <w:sz w:val="24"/>
           <w:szCs w:val="24"/>
         </w:rPr>
-        <w:t xml:space="preserve"> в г.</w:t>
-      </w:r>
-      <w:r>
-        <w:rPr>
-          <w:sz w:val="24"/>
-          <w:szCs w:val="24"/>
-        </w:rPr>
-        <w:t xml:space="preserve"> </w:t>
-      </w:r>
+        <w:t xml:space="preserve"> в </w:t>
+      </w:r>
+      <w:bookmarkStart w:id="0" w:name="_GoBack"/>
+      <w:bookmarkEnd w:id="0"/>
       <w:r>
         <w:rPr>
           <w:sz w:val="24"/>
@@ -1366,8 +1361,6 @@
         </w:rPr>
         <w:t>image</w:t>
       </w:r>
-      <w:bookmarkStart w:id="0" w:name="_GoBack"/>
-      <w:bookmarkEnd w:id="0"/>
     </w:p>
     <w:p>
       <w:pPr>

</xml_diff>

<commit_message>
DP-588, Fixed sipLevel1 replacement
</commit_message>
<xml_diff>
--- a/kcell-process-app/src/main/resources/PBX/technical_conditions_template.docx
+++ b/kcell-process-app/src/main/resources/PBX/technical_conditions_template.docx
@@ -1,6 +1,6 @@
 
 <file path=word/document.xml><?xml version="1.0" encoding="utf-8"?>
-<w:document xmlns:wpc="http://schemas.microsoft.com/office/word/2010/wordprocessingCanvas" xmlns:cx="http://schemas.microsoft.com/office/drawing/2014/chartex" xmlns:cx1="http://schemas.microsoft.com/office/drawing/2015/9/8/chartex" xmlns:cx2="http://schemas.microsoft.com/office/drawing/2015/10/21/chartex" xmlns:cx3="http://schemas.microsoft.com/office/drawing/2016/5/9/chartex" xmlns:cx4="http://schemas.microsoft.com/office/drawing/2016/5/10/chartex" xmlns:cx5="http://schemas.microsoft.com/office/drawing/2016/5/11/chartex" xmlns:cx6="http://schemas.microsoft.com/office/drawing/2016/5/12/chartex" xmlns:cx7="http://schemas.microsoft.com/office/drawing/2016/5/13/chartex" xmlns:cx8="http://schemas.microsoft.com/office/drawing/2016/5/14/chartex" xmlns:mc="http://schemas.openxmlformats.org/markup-compatibility/2006" xmlns:aink="http://schemas.microsoft.com/office/drawing/2016/ink" xmlns:am3d="http://schemas.microsoft.com/office/drawing/2017/model3d" xmlns:o="urn:schemas-microsoft-com:office:office" xmlns:r="http://schemas.openxmlformats.org/officeDocument/2006/relationships" xmlns:m="http://schemas.openxmlformats.org/officeDocument/2006/math" xmlns:v="urn:schemas-microsoft-com:vml" xmlns:wp14="http://schemas.microsoft.com/office/word/2010/wordprocessingDrawing" xmlns:wp="http://schemas.openxmlformats.org/drawingml/2006/wordprocessingDrawing" xmlns:w10="urn:schemas-microsoft-com:office:word" xmlns:w="http://schemas.openxmlformats.org/wordprocessingml/2006/main" xmlns:w14="http://schemas.microsoft.com/office/word/2010/wordml" xmlns:w15="http://schemas.microsoft.com/office/word/2012/wordml" xmlns:w16cex="http://schemas.microsoft.com/office/word/2018/wordml/cex" xmlns:w16cid="http://schemas.microsoft.com/office/word/2016/wordml/cid" xmlns:w16="http://schemas.microsoft.com/office/word/2018/wordml" xmlns:w16se="http://schemas.microsoft.com/office/word/2015/wordml/symex" xmlns:wpg="http://schemas.microsoft.com/office/word/2010/wordprocessingGroup" xmlns:wpi="http://schemas.microsoft.com/office/word/2010/wordprocessingInk" xmlns:wne="http://schemas.microsoft.com/office/word/2006/wordml" xmlns:wps="http://schemas.microsoft.com/office/word/2010/wordprocessingShape" mc:Ignorable="w14 w15 w16se w16cid w16 w16cex wp14">
+<w:document xmlns:wpc="http://schemas.microsoft.com/office/word/2010/wordprocessingCanvas" xmlns:mo="http://schemas.microsoft.com/office/mac/office/2008/main" xmlns:mc="http://schemas.openxmlformats.org/markup-compatibility/2006" xmlns:mv="urn:schemas-microsoft-com:mac:vml" xmlns:o="urn:schemas-microsoft-com:office:office" xmlns:r="http://schemas.openxmlformats.org/officeDocument/2006/relationships" xmlns:m="http://schemas.openxmlformats.org/officeDocument/2006/math" xmlns:v="urn:schemas-microsoft-com:vml" xmlns:wp14="http://schemas.microsoft.com/office/word/2010/wordprocessingDrawing" xmlns:wp="http://schemas.openxmlformats.org/drawingml/2006/wordprocessingDrawing" xmlns:w10="urn:schemas-microsoft-com:office:word" xmlns:w="http://schemas.openxmlformats.org/wordprocessingml/2006/main" xmlns:w14="http://schemas.microsoft.com/office/word/2010/wordml" xmlns:w15="http://schemas.microsoft.com/office/word/2012/wordml" xmlns:wpg="http://schemas.microsoft.com/office/word/2010/wordprocessingGroup" xmlns:wpi="http://schemas.microsoft.com/office/word/2010/wordprocessingInk" xmlns:wne="http://schemas.microsoft.com/office/word/2006/wordml" xmlns:wps="http://schemas.microsoft.com/office/word/2010/wordprocessingShape" mc:Ignorable="w14 w15 wp14">
   <w:body>
     <w:p>
       <w:pPr>
@@ -50,23 +50,7 @@
           <w:sz w:val="28"/>
           <w:szCs w:val="28"/>
         </w:rPr>
-        <w:t xml:space="preserve">                                                                   АО «</w:t>
-      </w:r>
-      <w:proofErr w:type="spellStart"/>
-      <w:r>
-        <w:rPr>
-          <w:sz w:val="28"/>
-          <w:szCs w:val="28"/>
-        </w:rPr>
-        <w:t>Кселл</w:t>
-      </w:r>
-      <w:proofErr w:type="spellEnd"/>
-      <w:r>
-        <w:rPr>
-          <w:sz w:val="28"/>
-          <w:szCs w:val="28"/>
-        </w:rPr>
-        <w:t xml:space="preserve">» </w:t>
+        <w:t xml:space="preserve">                                                                   АО «Кселл» </w:t>
       </w:r>
     </w:p>
     <w:p>
@@ -198,23 +182,7 @@
           <w:sz w:val="24"/>
           <w:szCs w:val="24"/>
         </w:rPr>
-        <w:t>Оператор АО «</w:t>
-      </w:r>
-      <w:proofErr w:type="spellStart"/>
-      <w:r>
-        <w:rPr>
-          <w:sz w:val="24"/>
-          <w:szCs w:val="24"/>
-        </w:rPr>
-        <w:t>Кселл</w:t>
-      </w:r>
-      <w:proofErr w:type="spellEnd"/>
-      <w:r>
-        <w:rPr>
-          <w:sz w:val="24"/>
-          <w:szCs w:val="24"/>
-        </w:rPr>
-        <w:t xml:space="preserve">» </w:t>
+        <w:t xml:space="preserve">Оператор АО «Кселл» </w:t>
       </w:r>
       <w:r>
         <w:rPr>
@@ -228,7 +196,6 @@
         </w:rPr>
         <w:t xml:space="preserve"> </w:t>
       </w:r>
-      <w:proofErr w:type="spellStart"/>
       <w:r>
         <w:rPr>
           <w:sz w:val="24"/>
@@ -236,7 +203,6 @@
         </w:rPr>
         <w:t>legalName</w:t>
       </w:r>
-      <w:proofErr w:type="spellEnd"/>
       <w:r>
         <w:rPr>
           <w:sz w:val="24"/>
@@ -256,7 +222,6 @@
         </w:rPr>
         <w:t xml:space="preserve"> в </w:t>
       </w:r>
-      <w:proofErr w:type="spellStart"/>
       <w:r>
         <w:rPr>
           <w:sz w:val="24"/>
@@ -265,7 +230,6 @@
         </w:rPr>
         <w:t>cityCompany</w:t>
       </w:r>
-      <w:proofErr w:type="spellEnd"/>
       <w:r>
         <w:rPr>
           <w:sz w:val="24"/>
@@ -328,7 +292,6 @@
         </w:rPr>
         <w:t xml:space="preserve"> </w:t>
       </w:r>
-      <w:proofErr w:type="spellStart"/>
       <w:r>
         <w:rPr>
           <w:sz w:val="24"/>
@@ -337,7 +300,6 @@
         </w:rPr>
         <w:t>connectionLevel</w:t>
       </w:r>
-      <w:proofErr w:type="spellEnd"/>
       <w:r>
         <w:rPr>
           <w:sz w:val="24"/>
@@ -395,7 +357,6 @@
         </w:rPr>
         <w:t xml:space="preserve"> </w:t>
       </w:r>
-      <w:proofErr w:type="spellStart"/>
       <w:r>
         <w:rPr>
           <w:sz w:val="24"/>
@@ -403,7 +364,6 @@
         </w:rPr>
         <w:t>virtualNumbers</w:t>
       </w:r>
-      <w:proofErr w:type="spellEnd"/>
     </w:p>
     <w:p>
       <w:pPr>
@@ -447,7 +407,6 @@
         </w:rPr>
         <w:t xml:space="preserve"> </w:t>
       </w:r>
-      <w:proofErr w:type="spellStart"/>
       <w:r>
         <w:rPr>
           <w:sz w:val="24"/>
@@ -455,7 +414,6 @@
         </w:rPr>
         <w:t>pbxQuantity</w:t>
       </w:r>
-      <w:proofErr w:type="spellEnd"/>
     </w:p>
     <w:p>
       <w:pPr>
@@ -490,7 +448,6 @@
         </w:rPr>
         <w:t xml:space="preserve"> </w:t>
       </w:r>
-      <w:proofErr w:type="spellStart"/>
       <w:r>
         <w:rPr>
           <w:color w:val="000000"/>
@@ -501,7 +458,6 @@
         </w:rPr>
         <w:t>connectedTypeEquipment</w:t>
       </w:r>
-      <w:proofErr w:type="spellEnd"/>
     </w:p>
     <w:p>
       <w:pPr>
@@ -548,19 +504,38 @@
           <w:sz w:val="24"/>
           <w:szCs w:val="24"/>
         </w:rPr>
-        <w:t>Порядок выхода абонентов Оператора АО «</w:t>
-      </w:r>
-      <w:proofErr w:type="spellStart"/>
-      <w:r>
+        <w:t xml:space="preserve">Порядок выхода абонентов Оператора АО «Кселл» к </w:t>
+      </w:r>
+      <w:r>
+        <w:rPr>
+          <w:sz w:val="24"/>
+        </w:rPr>
+        <w:t>Абоненту</w:t>
+      </w:r>
+      <w:r>
+        <w:rPr>
+          <w:sz w:val="24"/>
+        </w:rPr>
+        <w:t xml:space="preserve"> </w:t>
+      </w:r>
+      <w:r>
+        <w:rPr>
+          <w:sz w:val="24"/>
+          <w:lang w:val="en-US"/>
+        </w:rPr>
+        <w:t>virtualNumbers</w:t>
+      </w:r>
+    </w:p>
+    <w:p>
+      <w:pPr>
+        <w:jc w:val="both"/>
         <w:rPr>
           <w:color w:val="000000"/>
           <w:spacing w:val="2"/>
           <w:sz w:val="24"/>
           <w:szCs w:val="24"/>
         </w:rPr>
-        <w:t>Кселл</w:t>
-      </w:r>
-      <w:proofErr w:type="spellEnd"/>
+      </w:pPr>
       <w:r>
         <w:rPr>
           <w:color w:val="000000"/>
@@ -568,153 +543,94 @@
           <w:sz w:val="24"/>
           <w:szCs w:val="24"/>
         </w:rPr>
-        <w:t xml:space="preserve">» к </w:t>
-      </w:r>
-      <w:r>
-        <w:rPr>
-          <w:sz w:val="24"/>
-        </w:rPr>
-        <w:t>Абоненту</w:t>
-      </w:r>
-      <w:r>
-        <w:rPr>
-          <w:sz w:val="24"/>
-        </w:rPr>
-        <w:t xml:space="preserve"> </w:t>
-      </w:r>
-      <w:proofErr w:type="spellStart"/>
-      <w:r>
-        <w:rPr>
-          <w:sz w:val="24"/>
-          <w:lang w:val="en-US"/>
-        </w:rPr>
-        <w:t>virtualNumbers</w:t>
-      </w:r>
-      <w:proofErr w:type="spellEnd"/>
-    </w:p>
-    <w:p>
-      <w:pPr>
-        <w:jc w:val="both"/>
+        <w:t xml:space="preserve">Порядок выхода </w:t>
+      </w:r>
+      <w:r>
+        <w:rPr>
+          <w:sz w:val="24"/>
+        </w:rPr>
+        <w:t>Абонента</w:t>
+      </w:r>
+      <w:r>
+        <w:rPr>
+          <w:sz w:val="24"/>
+        </w:rPr>
+        <w:t xml:space="preserve"> </w:t>
+      </w:r>
+      <w:r>
+        <w:rPr>
+          <w:sz w:val="24"/>
+          <w:lang w:val="en-US"/>
+        </w:rPr>
+        <w:t>legalName</w:t>
+      </w:r>
+      <w:r>
+        <w:rPr>
+          <w:sz w:val="24"/>
+        </w:rPr>
+        <w:t xml:space="preserve"> </w:t>
+      </w:r>
+      <w:r>
         <w:rPr>
           <w:color w:val="000000"/>
           <w:spacing w:val="2"/>
           <w:sz w:val="24"/>
           <w:szCs w:val="24"/>
         </w:rPr>
-      </w:pPr>
-      <w:r>
-        <w:rPr>
+        <w:t xml:space="preserve">к абонентам Оператора </w:t>
+      </w:r>
+      <w:r>
+        <w:rPr>
+          <w:sz w:val="24"/>
+          <w:szCs w:val="24"/>
+        </w:rPr>
+        <w:t xml:space="preserve">АО «Кселл» - +7-701-ХХХХХХХ, +7-702-ХХХХХХХ, +7-775-ХХХХХХХ, +7-778-ХХХХХХХ, </w:t>
+      </w:r>
+      <w:r>
+        <w:rPr>
+          <w:bCs/>
           <w:color w:val="000000"/>
           <w:spacing w:val="2"/>
           <w:sz w:val="24"/>
           <w:szCs w:val="24"/>
         </w:rPr>
-        <w:t xml:space="preserve">Порядок выхода </w:t>
-      </w:r>
-      <w:r>
-        <w:rPr>
-          <w:sz w:val="24"/>
-        </w:rPr>
-        <w:t>Абонента</w:t>
-      </w:r>
-      <w:r>
-        <w:rPr>
-          <w:sz w:val="24"/>
-        </w:rPr>
-        <w:t xml:space="preserve"> </w:t>
-      </w:r>
-      <w:proofErr w:type="spellStart"/>
-      <w:r>
-        <w:rPr>
-          <w:sz w:val="24"/>
-          <w:lang w:val="en-US"/>
-        </w:rPr>
-        <w:t>legalName</w:t>
-      </w:r>
-      <w:proofErr w:type="spellEnd"/>
-      <w:r>
-        <w:rPr>
-          <w:sz w:val="24"/>
-        </w:rPr>
-        <w:t xml:space="preserve"> </w:t>
-      </w:r>
-      <w:r>
-        <w:rPr>
+        <w:t>где ХХХХХХХ</w:t>
+      </w:r>
+      <w:r>
+        <w:rPr>
+          <w:b/>
+          <w:bCs/>
           <w:color w:val="000000"/>
           <w:spacing w:val="2"/>
           <w:sz w:val="24"/>
           <w:szCs w:val="24"/>
         </w:rPr>
-        <w:t xml:space="preserve">к абонентам Оператора </w:t>
-      </w:r>
-      <w:r>
-        <w:rPr>
-          <w:sz w:val="24"/>
-          <w:szCs w:val="24"/>
-        </w:rPr>
-        <w:t>АО «</w:t>
-      </w:r>
-      <w:proofErr w:type="spellStart"/>
-      <w:r>
-        <w:rPr>
-          <w:sz w:val="24"/>
-          <w:szCs w:val="24"/>
-        </w:rPr>
-        <w:t>Кселл</w:t>
-      </w:r>
-      <w:proofErr w:type="spellEnd"/>
-      <w:r>
-        <w:rPr>
-          <w:sz w:val="24"/>
-          <w:szCs w:val="24"/>
-        </w:rPr>
-        <w:t xml:space="preserve">» - +7-701-ХХХХХХХ, +7-702-ХХХХХХХ, +7-775-ХХХХХХХ, +7-778-ХХХХХХХ, </w:t>
-      </w:r>
-      <w:r>
-        <w:rPr>
-          <w:bCs/>
+        <w:t xml:space="preserve"> - </w:t>
+      </w:r>
+      <w:r>
+        <w:rPr>
           <w:color w:val="000000"/>
           <w:spacing w:val="2"/>
           <w:sz w:val="24"/>
           <w:szCs w:val="24"/>
         </w:rPr>
-        <w:t>где ХХХХХХХ</w:t>
-      </w:r>
-      <w:r>
-        <w:rPr>
-          <w:b/>
-          <w:bCs/>
+        <w:t xml:space="preserve">номер </w:t>
+      </w:r>
+      <w:r>
+        <w:rPr>
+          <w:color w:val="000000"/>
+          <w:sz w:val="24"/>
+          <w:szCs w:val="24"/>
+        </w:rPr>
+        <w:t xml:space="preserve">абонентов внутри сети </w:t>
+      </w:r>
+      <w:r>
+        <w:rPr>
           <w:color w:val="000000"/>
           <w:spacing w:val="2"/>
           <w:sz w:val="24"/>
           <w:szCs w:val="24"/>
         </w:rPr>
-        <w:t xml:space="preserve"> - </w:t>
-      </w:r>
-      <w:r>
-        <w:rPr>
-          <w:color w:val="000000"/>
-          <w:spacing w:val="2"/>
-          <w:sz w:val="24"/>
-          <w:szCs w:val="24"/>
-        </w:rPr>
-        <w:t xml:space="preserve">номер </w:t>
-      </w:r>
-      <w:r>
-        <w:rPr>
-          <w:color w:val="000000"/>
-          <w:sz w:val="24"/>
-          <w:szCs w:val="24"/>
-        </w:rPr>
-        <w:t xml:space="preserve">абонентов внутри сети </w:t>
-      </w:r>
-      <w:r>
-        <w:rPr>
-          <w:color w:val="000000"/>
-          <w:spacing w:val="2"/>
-          <w:sz w:val="24"/>
-          <w:szCs w:val="24"/>
-        </w:rPr>
         <w:t>Оператора</w:t>
       </w:r>
       <w:r>
@@ -722,23 +638,7 @@
           <w:sz w:val="24"/>
           <w:szCs w:val="24"/>
         </w:rPr>
-        <w:t xml:space="preserve"> АО «</w:t>
-      </w:r>
-      <w:proofErr w:type="spellStart"/>
-      <w:r>
-        <w:rPr>
-          <w:sz w:val="24"/>
-          <w:szCs w:val="24"/>
-        </w:rPr>
-        <w:t>Кселл</w:t>
-      </w:r>
-      <w:proofErr w:type="spellEnd"/>
-      <w:r>
-        <w:rPr>
-          <w:sz w:val="24"/>
-          <w:szCs w:val="24"/>
-        </w:rPr>
-        <w:t>».</w:t>
+        <w:t xml:space="preserve"> АО «Кселл».</w:t>
       </w:r>
     </w:p>
     <w:p>
@@ -829,7 +729,6 @@
         </w:rPr>
         <w:t xml:space="preserve"> </w:t>
       </w:r>
-      <w:proofErr w:type="spellStart"/>
       <w:r>
         <w:rPr>
           <w:bCs/>
@@ -838,7 +737,6 @@
         </w:rPr>
         <w:t>ipAddress</w:t>
       </w:r>
-      <w:proofErr w:type="spellEnd"/>
     </w:p>
     <w:p>
       <w:pPr>
@@ -911,14 +809,12 @@
       <w:r>
         <w:t xml:space="preserve"> </w:t>
       </w:r>
-      <w:proofErr w:type="spellStart"/>
       <w:r>
         <w:rPr>
           <w:lang w:val="en-US"/>
         </w:rPr>
         <w:t>udpPort</w:t>
       </w:r>
-      <w:proofErr w:type="spellEnd"/>
     </w:p>
     <w:p>
       <w:pPr>
@@ -951,14 +847,12 @@
       <w:r>
         <w:t xml:space="preserve"> </w:t>
       </w:r>
-      <w:proofErr w:type="spellStart"/>
       <w:r>
         <w:rPr>
           <w:lang w:val="en-US"/>
         </w:rPr>
         <w:t>rtpPort</w:t>
       </w:r>
-      <w:proofErr w:type="spellEnd"/>
     </w:p>
     <w:p>
       <w:pPr>
@@ -1056,7 +950,6 @@
         </w:rPr>
         <w:t xml:space="preserve"> </w:t>
       </w:r>
-      <w:proofErr w:type="spellStart"/>
       <w:r>
         <w:rPr>
           <w:color w:val="000000"/>
@@ -1066,7 +959,6 @@
         </w:rPr>
         <w:t>sessionNumber</w:t>
       </w:r>
-      <w:proofErr w:type="spellEnd"/>
       <w:r>
         <w:rPr>
           <w:color w:val="000000"/>
@@ -1141,23 +1033,7 @@
           <w:sz w:val="24"/>
           <w:szCs w:val="24"/>
         </w:rPr>
-        <w:t>АО «</w:t>
-      </w:r>
-      <w:proofErr w:type="spellStart"/>
-      <w:r>
-        <w:rPr>
-          <w:sz w:val="24"/>
-          <w:szCs w:val="24"/>
-        </w:rPr>
-        <w:t>Кселл</w:t>
-      </w:r>
-      <w:proofErr w:type="spellEnd"/>
-      <w:r>
-        <w:rPr>
-          <w:sz w:val="24"/>
-          <w:szCs w:val="24"/>
-        </w:rPr>
-        <w:t>»</w:t>
+        <w:t>АО «Кселл»</w:t>
       </w:r>
       <w:r>
         <w:rPr>
@@ -1205,11 +1081,16 @@
         <w:rPr>
           <w:lang w:val="en-US"/>
         </w:rPr>
-        <w:t>sipLevel</w:t>
-      </w:r>
-      <w:r>
-        <w:t xml:space="preserve">1 </w:t>
-      </w:r>
+        <w:t>sipLevel1</w:t>
+      </w:r>
+      <w:r>
+        <w:rPr>
+          <w:lang w:val="en-US"/>
+        </w:rPr>
+        <w:t xml:space="preserve"> </w:t>
+      </w:r>
+      <w:bookmarkStart w:id="0" w:name="_GoBack"/>
+      <w:bookmarkEnd w:id="0"/>
       <w:r>
         <w:t xml:space="preserve">г. Алматы осуществляется пропуск трафика от/на </w:t>
       </w:r>
@@ -1225,7 +1106,6 @@
         </w:rPr>
         <w:t xml:space="preserve"> </w:t>
       </w:r>
-      <w:proofErr w:type="spellStart"/>
       <w:r>
         <w:rPr>
           <w:szCs w:val="24"/>
@@ -1233,7 +1113,6 @@
         </w:rPr>
         <w:t>legalName</w:t>
       </w:r>
-      <w:proofErr w:type="spellEnd"/>
       <w:r>
         <w:rPr>
           <w:szCs w:val="24"/>
@@ -1247,21 +1126,7 @@
         <w:rPr>
           <w:szCs w:val="24"/>
         </w:rPr>
-        <w:t xml:space="preserve"> Оператора АО «</w:t>
-      </w:r>
-      <w:proofErr w:type="spellStart"/>
-      <w:r>
-        <w:rPr>
-          <w:szCs w:val="24"/>
-        </w:rPr>
-        <w:t>Кселл</w:t>
-      </w:r>
-      <w:proofErr w:type="spellEnd"/>
-      <w:r>
-        <w:rPr>
-          <w:szCs w:val="24"/>
-        </w:rPr>
-        <w:t>».</w:t>
+        <w:t xml:space="preserve"> Оператора АО «Кселл».</w:t>
       </w:r>
     </w:p>
     <w:p>
@@ -1308,14 +1173,12 @@
       <w:r>
         <w:t xml:space="preserve"> </w:t>
       </w:r>
-      <w:proofErr w:type="spellStart"/>
       <w:r>
         <w:rPr>
           <w:lang w:val="en-US"/>
         </w:rPr>
         <w:t>legalName</w:t>
       </w:r>
-      <w:proofErr w:type="spellEnd"/>
       <w:r>
         <w:t xml:space="preserve"> </w:t>
       </w:r>
@@ -1325,14 +1188,12 @@
       <w:r>
         <w:t xml:space="preserve"> </w:t>
       </w:r>
-      <w:proofErr w:type="spellStart"/>
       <w:r>
         <w:rPr>
           <w:lang w:val="en-US"/>
         </w:rPr>
         <w:t>internationalCall</w:t>
       </w:r>
-      <w:proofErr w:type="spellEnd"/>
     </w:p>
     <w:p>
       <w:pPr>
@@ -1392,32 +1253,15 @@
           <w:sz w:val="24"/>
           <w:szCs w:val="24"/>
         </w:rPr>
-        <w:t>Оператором АО «</w:t>
-      </w:r>
-      <w:proofErr w:type="spellStart"/>
-      <w:r>
-        <w:rPr>
-          <w:sz w:val="24"/>
-          <w:szCs w:val="24"/>
-        </w:rPr>
-        <w:t>Кселл</w:t>
-      </w:r>
-      <w:proofErr w:type="spellEnd"/>
-      <w:r>
-        <w:rPr>
-          <w:sz w:val="24"/>
-          <w:szCs w:val="24"/>
-        </w:rPr>
-        <w:t>» и Абонентом</w:t>
-      </w:r>
-      <w:r>
-        <w:rPr>
-          <w:sz w:val="24"/>
-          <w:szCs w:val="24"/>
-        </w:rPr>
-        <w:t xml:space="preserve"> </w:t>
-      </w:r>
-      <w:proofErr w:type="spellStart"/>
+        <w:t>Оператором АО «Кселл» и Абонентом</w:t>
+      </w:r>
+      <w:r>
+        <w:rPr>
+          <w:sz w:val="24"/>
+          <w:szCs w:val="24"/>
+        </w:rPr>
+        <w:t xml:space="preserve"> </w:t>
+      </w:r>
       <w:r>
         <w:rPr>
           <w:sz w:val="24"/>
@@ -1426,7 +1270,6 @@
         </w:rPr>
         <w:t>legalName</w:t>
       </w:r>
-      <w:proofErr w:type="spellEnd"/>
       <w:r>
         <w:rPr>
           <w:sz w:val="24"/>
@@ -1474,21 +1317,7 @@
         <w:rPr>
           <w:sz w:val="24"/>
         </w:rPr>
-        <w:t xml:space="preserve"> АО «</w:t>
-      </w:r>
-      <w:proofErr w:type="spellStart"/>
-      <w:r>
-        <w:rPr>
-          <w:sz w:val="24"/>
-        </w:rPr>
-        <w:t>Кселл</w:t>
-      </w:r>
-      <w:proofErr w:type="spellEnd"/>
-      <w:r>
-        <w:rPr>
-          <w:sz w:val="24"/>
-        </w:rPr>
-        <w:t xml:space="preserve">» до оборудования </w:t>
+        <w:t xml:space="preserve"> АО «Кселл» до оборудования </w:t>
       </w:r>
       <w:r>
         <w:rPr>
@@ -1504,7 +1333,6 @@
         </w:rPr>
         <w:t xml:space="preserve"> </w:t>
       </w:r>
-      <w:proofErr w:type="spellStart"/>
       <w:r>
         <w:rPr>
           <w:sz w:val="24"/>
@@ -1513,7 +1341,6 @@
         </w:rPr>
         <w:t>legalName</w:t>
       </w:r>
-      <w:proofErr w:type="spellEnd"/>
       <w:r>
         <w:rPr>
           <w:sz w:val="24"/>
@@ -1637,7 +1464,6 @@
         </w:rPr>
         <w:t xml:space="preserve"> </w:t>
       </w:r>
-      <w:proofErr w:type="spellStart"/>
       <w:r>
         <w:rPr>
           <w:sz w:val="24"/>
@@ -1646,7 +1472,6 @@
         </w:rPr>
         <w:t>legalName</w:t>
       </w:r>
-      <w:proofErr w:type="spellEnd"/>
       <w:r>
         <w:rPr>
           <w:sz w:val="24"/>
@@ -1665,23 +1490,7 @@
           <w:sz w:val="24"/>
           <w:szCs w:val="24"/>
         </w:rPr>
-        <w:t xml:space="preserve"> АО «</w:t>
-      </w:r>
-      <w:proofErr w:type="spellStart"/>
-      <w:r>
-        <w:rPr>
-          <w:sz w:val="24"/>
-          <w:szCs w:val="24"/>
-        </w:rPr>
-        <w:t>Кселл</w:t>
-      </w:r>
-      <w:proofErr w:type="spellEnd"/>
-      <w:r>
-        <w:rPr>
-          <w:sz w:val="24"/>
-          <w:szCs w:val="24"/>
-        </w:rPr>
-        <w:t>»</w:t>
+        <w:t xml:space="preserve"> АО «Кселл»</w:t>
       </w:r>
       <w:r>
         <w:rPr>
@@ -1787,8 +1596,8 @@
 </file>
 
 <file path=word/numbering.xml><?xml version="1.0" encoding="utf-8"?>
-<w:numbering xmlns:wpc="http://schemas.microsoft.com/office/word/2010/wordprocessingCanvas" xmlns:cx="http://schemas.microsoft.com/office/drawing/2014/chartex" xmlns:cx1="http://schemas.microsoft.com/office/drawing/2015/9/8/chartex" xmlns:cx2="http://schemas.microsoft.com/office/drawing/2015/10/21/chartex" xmlns:cx3="http://schemas.microsoft.com/office/drawing/2016/5/9/chartex" xmlns:cx4="http://schemas.microsoft.com/office/drawing/2016/5/10/chartex" xmlns:cx5="http://schemas.microsoft.com/office/drawing/2016/5/11/chartex" xmlns:cx6="http://schemas.microsoft.com/office/drawing/2016/5/12/chartex" xmlns:cx7="http://schemas.microsoft.com/office/drawing/2016/5/13/chartex" xmlns:cx8="http://schemas.microsoft.com/office/drawing/2016/5/14/chartex" xmlns:mc="http://schemas.openxmlformats.org/markup-compatibility/2006" xmlns:aink="http://schemas.microsoft.com/office/drawing/2016/ink" xmlns:am3d="http://schemas.microsoft.com/office/drawing/2017/model3d" xmlns:o="urn:schemas-microsoft-com:office:office" xmlns:r="http://schemas.openxmlformats.org/officeDocument/2006/relationships" xmlns:m="http://schemas.openxmlformats.org/officeDocument/2006/math" xmlns:v="urn:schemas-microsoft-com:vml" xmlns:wp14="http://schemas.microsoft.com/office/word/2010/wordprocessingDrawing" xmlns:wp="http://schemas.openxmlformats.org/drawingml/2006/wordprocessingDrawing" xmlns:w10="urn:schemas-microsoft-com:office:word" xmlns:w="http://schemas.openxmlformats.org/wordprocessingml/2006/main" xmlns:w14="http://schemas.microsoft.com/office/word/2010/wordml" xmlns:w15="http://schemas.microsoft.com/office/word/2012/wordml" xmlns:w16cex="http://schemas.microsoft.com/office/word/2018/wordml/cex" xmlns:w16cid="http://schemas.microsoft.com/office/word/2016/wordml/cid" xmlns:w16="http://schemas.microsoft.com/office/word/2018/wordml" xmlns:w16se="http://schemas.microsoft.com/office/word/2015/wordml/symex" xmlns:wpg="http://schemas.microsoft.com/office/word/2010/wordprocessingGroup" xmlns:wpi="http://schemas.microsoft.com/office/word/2010/wordprocessingInk" xmlns:wne="http://schemas.microsoft.com/office/word/2006/wordml" xmlns:wps="http://schemas.microsoft.com/office/word/2010/wordprocessingShape" mc:Ignorable="w14 w15 w16se w16cid w16 w16cex wp14">
-  <w:abstractNum w:abstractNumId="0" w15:restartNumberingAfterBreak="0">
+<w:numbering xmlns:wpc="http://schemas.microsoft.com/office/word/2010/wordprocessingCanvas" xmlns:mo="http://schemas.microsoft.com/office/mac/office/2008/main" xmlns:mc="http://schemas.openxmlformats.org/markup-compatibility/2006" xmlns:mv="urn:schemas-microsoft-com:mac:vml" xmlns:o="urn:schemas-microsoft-com:office:office" xmlns:r="http://schemas.openxmlformats.org/officeDocument/2006/relationships" xmlns:m="http://schemas.openxmlformats.org/officeDocument/2006/math" xmlns:v="urn:schemas-microsoft-com:vml" xmlns:wp14="http://schemas.microsoft.com/office/word/2010/wordprocessingDrawing" xmlns:wp="http://schemas.openxmlformats.org/drawingml/2006/wordprocessingDrawing" xmlns:w10="urn:schemas-microsoft-com:office:word" xmlns:w="http://schemas.openxmlformats.org/wordprocessingml/2006/main" xmlns:w14="http://schemas.microsoft.com/office/word/2010/wordml" xmlns:w15="http://schemas.microsoft.com/office/word/2012/wordml" xmlns:wpg="http://schemas.microsoft.com/office/word/2010/wordprocessingGroup" xmlns:wpi="http://schemas.microsoft.com/office/word/2010/wordprocessingInk" xmlns:wne="http://schemas.microsoft.com/office/word/2006/wordml" xmlns:wps="http://schemas.microsoft.com/office/word/2010/wordprocessingShape" mc:Ignorable="w14 w15 wp14">
+  <w:abstractNum w:abstractNumId="0">
     <w:nsid w:val="2CFC7A49"/>
     <w:multiLevelType w:val="singleLevel"/>
     <w:tmpl w:val="11D692A6"/>
@@ -1815,7 +1624,7 @@
 </file>
 
 <file path=word/styles.xml><?xml version="1.0" encoding="utf-8"?>
-<w:styles xmlns:mc="http://schemas.openxmlformats.org/markup-compatibility/2006" xmlns:r="http://schemas.openxmlformats.org/officeDocument/2006/relationships" xmlns:w="http://schemas.openxmlformats.org/wordprocessingml/2006/main" xmlns:w14="http://schemas.microsoft.com/office/word/2010/wordml" xmlns:w15="http://schemas.microsoft.com/office/word/2012/wordml" xmlns:w16cex="http://schemas.microsoft.com/office/word/2018/wordml/cex" xmlns:w16cid="http://schemas.microsoft.com/office/word/2016/wordml/cid" xmlns:w16="http://schemas.microsoft.com/office/word/2018/wordml" xmlns:w16se="http://schemas.microsoft.com/office/word/2015/wordml/symex" mc:Ignorable="w14 w15 w16se w16cid w16 w16cex">
+<w:styles xmlns:mc="http://schemas.openxmlformats.org/markup-compatibility/2006" xmlns:r="http://schemas.openxmlformats.org/officeDocument/2006/relationships" xmlns:w="http://schemas.openxmlformats.org/wordprocessingml/2006/main" xmlns:w14="http://schemas.microsoft.com/office/word/2010/wordml" xmlns:w15="http://schemas.microsoft.com/office/word/2012/wordml" mc:Ignorable="w14 w15">
   <w:docDefaults>
     <w:rPrDefault>
       <w:rPr>
@@ -1827,7 +1636,7 @@
     </w:rPrDefault>
     <w:pPrDefault/>
   </w:docDefaults>
-  <w:latentStyles w:defLockedState="0" w:defUIPriority="99" w:defSemiHidden="0" w:defUnhideWhenUsed="0" w:defQFormat="0" w:count="376">
+  <w:latentStyles w:defLockedState="0" w:defUIPriority="99" w:defSemiHidden="0" w:defUnhideWhenUsed="0" w:defQFormat="0" w:count="380">
     <w:lsdException w:name="Normal" w:uiPriority="0" w:qFormat="1"/>
     <w:lsdException w:name="heading 1" w:uiPriority="9" w:qFormat="1"/>
     <w:lsdException w:name="heading 2" w:semiHidden="1" w:uiPriority="9" w:unhideWhenUsed="1" w:qFormat="1"/>
@@ -2199,11 +2008,6 @@
     <w:lsdException w:name="List Table 5 Dark Accent 6" w:uiPriority="50"/>
     <w:lsdException w:name="List Table 6 Colorful Accent 6" w:uiPriority="51"/>
     <w:lsdException w:name="List Table 7 Colorful Accent 6" w:uiPriority="52"/>
-    <w:lsdException w:name="Mention" w:semiHidden="1" w:unhideWhenUsed="1"/>
-    <w:lsdException w:name="Smart Hyperlink" w:semiHidden="1" w:unhideWhenUsed="1"/>
-    <w:lsdException w:name="Hashtag" w:semiHidden="1" w:unhideWhenUsed="1"/>
-    <w:lsdException w:name="Unresolved Mention" w:semiHidden="1" w:unhideWhenUsed="1"/>
-    <w:lsdException w:name="Smart Link" w:semiHidden="1" w:unhideWhenUsed="1"/>
   </w:latentStyles>
   <w:style w:type="paragraph" w:default="1" w:styleId="Normal">
     <w:name w:val="Normal"/>

</xml_diff>